<commit_message>
Fixing some bugs in the load disaggregation, redoing some of the point attributes
</commit_message>
<xml_diff>
--- a/docs/GIS_Methods/Electric_Demand_Load_Revised_2014_02_05.docx
+++ b/docs/GIS_Methods/Electric_Demand_Load_Revised_2014_02_05.docx
@@ -23,8 +23,13 @@
           <w:numId w:val="1"/>
         </w:numPr>
       </w:pPr>
-      <w:r>
-        <w:t>Ventyx retail sales data (2011, 2010, and 2009)</w:t>
+      <w:proofErr w:type="spellStart"/>
+      <w:r>
+        <w:t>Ventyx</w:t>
+      </w:r>
+      <w:proofErr w:type="spellEnd"/>
+      <w:r>
+        <w:t xml:space="preserve"> retail sales data (2011, 2010, and 2009)</w:t>
       </w:r>
     </w:p>
     <w:p>
@@ -71,8 +76,13 @@
           <w:numId w:val="1"/>
         </w:numPr>
       </w:pPr>
-      <w:r>
-        <w:t>Ventyx Electric Service Territory Boundaries (2011)</w:t>
+      <w:proofErr w:type="spellStart"/>
+      <w:r>
+        <w:t>Ventyx</w:t>
+      </w:r>
+      <w:proofErr w:type="spellEnd"/>
+      <w:r>
+        <w:t xml:space="preserve"> Electric Service Territory Boundaries (2011)</w:t>
       </w:r>
     </w:p>
     <w:p>
@@ -84,7 +94,23 @@
         </w:numPr>
       </w:pPr>
       <w:r>
-        <w:t>These were intersected with Ventyx State and Province Boundaries to split territories across state boundaries. This makes the polygons consistent with the reporting level of the Ventyx retail sales data</w:t>
+        <w:t xml:space="preserve">These were intersected with </w:t>
+      </w:r>
+      <w:proofErr w:type="spellStart"/>
+      <w:r>
+        <w:t>Ventyx</w:t>
+      </w:r>
+      <w:proofErr w:type="spellEnd"/>
+      <w:r>
+        <w:t xml:space="preserve"> State and Province Boundaries to split territories across state boundaries. This makes the polygons consistent with the reporting level of the </w:t>
+      </w:r>
+      <w:proofErr w:type="spellStart"/>
+      <w:r>
+        <w:t>Ventyx</w:t>
+      </w:r>
+      <w:proofErr w:type="spellEnd"/>
+      <w:r>
+        <w:t xml:space="preserve"> retail sales data</w:t>
       </w:r>
     </w:p>
     <w:p>
@@ -179,7 +205,15 @@
         </w:numPr>
       </w:pPr>
       <w:r>
-        <w:t>The data in these tables corresponds to the data in the Ventyx retail sales data; however, they are at a different spatial resolution (state level data, not electric service territories)</w:t>
+        <w:t xml:space="preserve">The data in these tables corresponds to the data in the </w:t>
+      </w:r>
+      <w:proofErr w:type="spellStart"/>
+      <w:r>
+        <w:t>Ventyx</w:t>
+      </w:r>
+      <w:proofErr w:type="spellEnd"/>
+      <w:r>
+        <w:t xml:space="preserve"> retail sales data; however, they are at a different spatial resolution (state level data, not electric service territories)</w:t>
       </w:r>
     </w:p>
     <w:p>
@@ -190,8 +224,13 @@
           <w:numId w:val="1"/>
         </w:numPr>
       </w:pPr>
-      <w:r>
-        <w:t>Landscan USA Raster Datasets (2011 pre-release)</w:t>
+      <w:proofErr w:type="spellStart"/>
+      <w:r>
+        <w:t>Landscan</w:t>
+      </w:r>
+      <w:proofErr w:type="spellEnd"/>
+      <w:r>
+        <w:t xml:space="preserve"> USA Raster Datasets (2011 pre-release)</w:t>
       </w:r>
     </w:p>
     <w:p>
@@ -203,7 +242,15 @@
         </w:numPr>
       </w:pPr>
       <w:r>
-        <w:t>These are from the HSIP 2012 dataset and are the most recent version available. The vintage also corresponds roughly to the vintage of the Ventyx and EIA data</w:t>
+        <w:t xml:space="preserve">These are from the HSIP 2012 dataset and are the most recent version available. The vintage also corresponds roughly to the vintage of the </w:t>
+      </w:r>
+      <w:proofErr w:type="spellStart"/>
+      <w:r>
+        <w:t>Ventyx</w:t>
+      </w:r>
+      <w:proofErr w:type="spellEnd"/>
+      <w:r>
+        <w:t xml:space="preserve"> and EIA data</w:t>
       </w:r>
     </w:p>
     <w:p>
@@ -215,7 +262,15 @@
         </w:numPr>
       </w:pPr>
       <w:r>
-        <w:t>Include (nominal) 90 m resolution rasters for the continental US, AK, and HI showing daytime and nighttime population</w:t>
+        <w:t xml:space="preserve">Include (nominal) 90 m resolution </w:t>
+      </w:r>
+      <w:proofErr w:type="spellStart"/>
+      <w:r>
+        <w:t>rasters</w:t>
+      </w:r>
+      <w:proofErr w:type="spellEnd"/>
+      <w:r>
+        <w:t xml:space="preserve"> for the continental US, AK, and HI showing daytime and nighttime population</w:t>
       </w:r>
     </w:p>
     <w:p/>
@@ -230,7 +285,21 @@
         <w:rPr>
           <w:b/>
         </w:rPr>
-        <w:t>Data Preparation: Backfilling Ventyx Retail Sales Data</w:t>
+        <w:t xml:space="preserve">Data Preparation: Backfilling </w:t>
+      </w:r>
+      <w:proofErr w:type="spellStart"/>
+      <w:r>
+        <w:rPr>
+          <w:b/>
+        </w:rPr>
+        <w:t>Ventyx</w:t>
+      </w:r>
+      <w:proofErr w:type="spellEnd"/>
+      <w:r>
+        <w:rPr>
+          <w:b/>
+        </w:rPr>
+        <w:t xml:space="preserve"> Retail Sales Data</w:t>
       </w:r>
     </w:p>
     <w:p>
@@ -242,7 +311,15 @@
         </w:numPr>
       </w:pPr>
       <w:r>
-        <w:t xml:space="preserve">The Ventyx 2011 retail sales data represents the most current and fine </w:t>
+        <w:t xml:space="preserve">The </w:t>
+      </w:r>
+      <w:proofErr w:type="spellStart"/>
+      <w:r>
+        <w:t>Ventyx</w:t>
+      </w:r>
+      <w:proofErr w:type="spellEnd"/>
+      <w:r>
+        <w:t xml:space="preserve"> 2011 retail sales data represents the most current and fine </w:t>
       </w:r>
       <w:r>
         <w:t xml:space="preserve">spatial </w:t>
@@ -263,7 +340,23 @@
         </w:numPr>
       </w:pPr>
       <w:r>
-        <w:t>First, we joined the Ventyx 2011 retail sales data for industrial, commercial, and residential sectors (including attributes for # of consumers, sales in MWH, and revenue in thousands of $) to the Ventyx 2011 Electric Service Territory Boundaries. Upon review, we identified three types of data gaps:</w:t>
+        <w:t xml:space="preserve">First, we joined the </w:t>
+      </w:r>
+      <w:proofErr w:type="spellStart"/>
+      <w:r>
+        <w:t>Ventyx</w:t>
+      </w:r>
+      <w:proofErr w:type="spellEnd"/>
+      <w:r>
+        <w:t xml:space="preserve"> 2011 retail sales data for industrial, commercial, and residential sectors (including attributes for # of consumers, sales in MWH, and revenue in thousands of $) to the </w:t>
+      </w:r>
+      <w:proofErr w:type="spellStart"/>
+      <w:r>
+        <w:t>Ventyx</w:t>
+      </w:r>
+      <w:proofErr w:type="spellEnd"/>
+      <w:r>
+        <w:t xml:space="preserve"> 2011 Electric Service Territory Boundaries. Upon review, we identified three types of data gaps:</w:t>
       </w:r>
     </w:p>
     <w:p>
@@ -348,7 +441,21 @@
         <w:rPr>
           <w:highlight w:val="yellow"/>
         </w:rPr>
-        <w:t>Need to check this for commercial and industial?</w:t>
+        <w:t xml:space="preserve">Need to check this for commercial and </w:t>
+      </w:r>
+      <w:proofErr w:type="spellStart"/>
+      <w:r>
+        <w:rPr>
+          <w:highlight w:val="yellow"/>
+        </w:rPr>
+        <w:t>industial</w:t>
+      </w:r>
+      <w:proofErr w:type="spellEnd"/>
+      <w:r>
+        <w:rPr>
+          <w:highlight w:val="yellow"/>
+        </w:rPr>
+        <w:t>?</w:t>
       </w:r>
     </w:p>
     <w:p>
@@ -360,7 +467,15 @@
         </w:numPr>
       </w:pPr>
       <w:r>
-        <w:t>Areas with Electric Service Territories but no reported load from the Ventyx 2011 Retail Sales data</w:t>
+        <w:t xml:space="preserve">Areas with Electric Service Territories but no reported load from the </w:t>
+      </w:r>
+      <w:proofErr w:type="spellStart"/>
+      <w:r>
+        <w:t>Ventyx</w:t>
+      </w:r>
+      <w:proofErr w:type="spellEnd"/>
+      <w:r>
+        <w:t xml:space="preserve"> 2011 Retail Sales data</w:t>
       </w:r>
     </w:p>
     <w:p>
@@ -390,7 +505,31 @@
         </w:numPr>
       </w:pPr>
       <w:r>
-        <w:t>Where data was not reported in the 2011 Ventyx retail sales data, we backfilled using the following data source (in order): 2010 Ventyx retail sales data, 2009 Ventyx retail sales data, 2011 EIA state level data</w:t>
+        <w:t xml:space="preserve">Where data was not reported in the 2011 </w:t>
+      </w:r>
+      <w:proofErr w:type="spellStart"/>
+      <w:r>
+        <w:t>Ventyx</w:t>
+      </w:r>
+      <w:proofErr w:type="spellEnd"/>
+      <w:r>
+        <w:t xml:space="preserve"> retail sales data, we backfilled using the following data source (in order): 2010 </w:t>
+      </w:r>
+      <w:proofErr w:type="spellStart"/>
+      <w:r>
+        <w:t>Ventyx</w:t>
+      </w:r>
+      <w:proofErr w:type="spellEnd"/>
+      <w:r>
+        <w:t xml:space="preserve"> retail sales data, 2009 </w:t>
+      </w:r>
+      <w:proofErr w:type="spellStart"/>
+      <w:r>
+        <w:t>Ventyx</w:t>
+      </w:r>
+      <w:proofErr w:type="spellEnd"/>
+      <w:r>
+        <w:t xml:space="preserve"> retail sales data, 2011 EIA state level data</w:t>
       </w:r>
     </w:p>
     <w:p>
@@ -402,7 +541,15 @@
         </w:numPr>
       </w:pPr>
       <w:r>
-        <w:t>11 service territories were backfilled using the 2010 Ventyx data</w:t>
+        <w:t xml:space="preserve">11 service territories were backfilled using the 2010 </w:t>
+      </w:r>
+      <w:proofErr w:type="spellStart"/>
+      <w:r>
+        <w:t>Ventyx</w:t>
+      </w:r>
+      <w:proofErr w:type="spellEnd"/>
+      <w:r>
+        <w:t xml:space="preserve"> data</w:t>
       </w:r>
     </w:p>
     <w:p>
@@ -414,7 +561,15 @@
         </w:numPr>
       </w:pPr>
       <w:r>
-        <w:t>10 service territories were backfilled using the 2009 Ventyx data</w:t>
+        <w:t xml:space="preserve">10 service territories were backfilled using the 2009 </w:t>
+      </w:r>
+      <w:proofErr w:type="spellStart"/>
+      <w:r>
+        <w:t>Ventyx</w:t>
+      </w:r>
+      <w:proofErr w:type="spellEnd"/>
+      <w:r>
+        <w:t xml:space="preserve"> data</w:t>
       </w:r>
     </w:p>
     <w:p>
@@ -450,13 +605,29 @@
         </w:numPr>
       </w:pPr>
       <w:r>
-        <w:t xml:space="preserve">The 2010 Ventyx data backfill accounted for </w:t>
+        <w:t xml:space="preserve">The 2010 </w:t>
+      </w:r>
+      <w:proofErr w:type="spellStart"/>
+      <w:r>
+        <w:t>Ventyx</w:t>
+      </w:r>
+      <w:proofErr w:type="spellEnd"/>
+      <w:r>
+        <w:t xml:space="preserve"> data backfill accounted for </w:t>
       </w:r>
       <w:r>
         <w:t>12125024</w:t>
       </w:r>
       <w:r>
-        <w:t xml:space="preserve"> mwh, or 0.83% of the total US load</w:t>
+        <w:t xml:space="preserve"> </w:t>
+      </w:r>
+      <w:proofErr w:type="spellStart"/>
+      <w:r>
+        <w:t>mwh</w:t>
+      </w:r>
+      <w:proofErr w:type="spellEnd"/>
+      <w:r>
+        <w:t>, or 0.83% of the total US load</w:t>
       </w:r>
     </w:p>
     <w:p>
@@ -468,13 +639,29 @@
         </w:numPr>
       </w:pPr>
       <w:r>
-        <w:t xml:space="preserve">The 2009 Ventyx data backfill accounted for </w:t>
+        <w:t xml:space="preserve">The 2009 </w:t>
+      </w:r>
+      <w:proofErr w:type="spellStart"/>
+      <w:r>
+        <w:t>Ventyx</w:t>
+      </w:r>
+      <w:proofErr w:type="spellEnd"/>
+      <w:r>
+        <w:t xml:space="preserve"> data backfill accounted for </w:t>
       </w:r>
       <w:r>
         <w:t>11603129</w:t>
       </w:r>
       <w:r>
-        <w:t xml:space="preserve"> mwh, or 0.8% of the total US load</w:t>
+        <w:t xml:space="preserve"> </w:t>
+      </w:r>
+      <w:proofErr w:type="spellStart"/>
+      <w:r>
+        <w:t>mwh</w:t>
+      </w:r>
+      <w:proofErr w:type="spellEnd"/>
+      <w:r>
+        <w:t>, or 0.8% of the total US load</w:t>
       </w:r>
     </w:p>
     <w:p>
@@ -492,7 +679,15 @@
         <w:t>49479810</w:t>
       </w:r>
       <w:r>
-        <w:t xml:space="preserve"> mwh, or 3.4% of the total US load</w:t>
+        <w:t xml:space="preserve"> </w:t>
+      </w:r>
+      <w:proofErr w:type="spellStart"/>
+      <w:r>
+        <w:t>mwh</w:t>
+      </w:r>
+      <w:proofErr w:type="spellEnd"/>
+      <w:r>
+        <w:t>, or 3.4% of the total US load</w:t>
       </w:r>
     </w:p>
     <w:p>
@@ -507,13 +702,61 @@
         <w:t xml:space="preserve">For the </w:t>
       </w:r>
       <w:r>
-        <w:t xml:space="preserve">2011 EIA state level data backfill, we first aggregated the 2011 Ventyx retail load by state, then subtracted it from the EIA state total. We did not include the 2009 and 2010 Ventyx loads in the state-level aggregation because we found that the nationwide totals of 2011 Ventyx retail load and 2011 EIA state level retail load were very similar (difference of 7 mwh, or </w:t>
+        <w:t xml:space="preserve">2011 EIA state level data backfill, we first aggregated the 2011 </w:t>
+      </w:r>
+      <w:proofErr w:type="spellStart"/>
+      <w:r>
+        <w:t>Ventyx</w:t>
+      </w:r>
+      <w:proofErr w:type="spellEnd"/>
+      <w:r>
+        <w:t xml:space="preserve"> retail load by state, </w:t>
+      </w:r>
+      <w:proofErr w:type="gramStart"/>
+      <w:r>
+        <w:t>then</w:t>
+      </w:r>
+      <w:proofErr w:type="gramEnd"/>
+      <w:r>
+        <w:t xml:space="preserve"> subtracted it from the EIA state total. We did not include the 2009 and 2010 </w:t>
+      </w:r>
+      <w:proofErr w:type="spellStart"/>
+      <w:r>
+        <w:t>Ventyx</w:t>
+      </w:r>
+      <w:proofErr w:type="spellEnd"/>
+      <w:r>
+        <w:t xml:space="preserve"> loads in the state-level aggregation because we found that the nationwide totals of 2011 </w:t>
+      </w:r>
+      <w:proofErr w:type="spellStart"/>
+      <w:r>
+        <w:t>Ventyx</w:t>
+      </w:r>
+      <w:proofErr w:type="spellEnd"/>
+      <w:r>
+        <w:t xml:space="preserve"> retail load and 2011 EIA state level retail load were very similar (difference of 7 </w:t>
+      </w:r>
+      <w:proofErr w:type="spellStart"/>
+      <w:r>
+        <w:t>mwh</w:t>
+      </w:r>
+      <w:proofErr w:type="spellEnd"/>
+      <w:r>
+        <w:t xml:space="preserve">, or </w:t>
       </w:r>
       <w:r>
         <w:t>0.000000</w:t>
       </w:r>
       <w:r>
-        <w:t>5%). In some cases, subtracting the Ventyx aggregated load from the EIA state totals resulted in negative load. This represents a strange data discrepancy into which we have very little insight. As such, we simply ignored negative load values in any subsequent analyses.</w:t>
+        <w:t xml:space="preserve">5%). In some cases, subtracting the </w:t>
+      </w:r>
+      <w:proofErr w:type="spellStart"/>
+      <w:r>
+        <w:t>Ventyx</w:t>
+      </w:r>
+      <w:proofErr w:type="spellEnd"/>
+      <w:r>
+        <w:t xml:space="preserve"> aggregated load from the EIA state totals resulted in negative load. This represents a strange data discrepancy into which we have very little insight. As such, we simply ignored negative load values in any subsequent analyses.</w:t>
       </w:r>
     </w:p>
     <w:p/>
@@ -542,7 +785,39 @@
         </w:rPr>
       </w:pPr>
       <w:r>
-        <w:t>In order to calculate residential load at county resolution, we first disaggregated residential load from the electric service territory level to a nominal 90m resolution grid for the US. We assumed that residential locations were represented by the 2011 Landscan night time population rasters, and assumed that each person used the same amount of electricity.</w:t>
+        <w:t xml:space="preserve">In order to calculate residential load at county resolution, we first disaggregated residential load from the electric service territory level to a nominal </w:t>
+      </w:r>
+      <w:proofErr w:type="gramStart"/>
+      <w:r>
+        <w:t>90m resolution</w:t>
+      </w:r>
+      <w:proofErr w:type="gramEnd"/>
+      <w:r>
+        <w:t xml:space="preserve"> grid for the US. We assumed that residential locations were represented by the 2011 </w:t>
+      </w:r>
+      <w:proofErr w:type="spellStart"/>
+      <w:r>
+        <w:t>Landscan</w:t>
+      </w:r>
+      <w:proofErr w:type="spellEnd"/>
+      <w:r>
+        <w:t xml:space="preserve"> </w:t>
+      </w:r>
+      <w:proofErr w:type="gramStart"/>
+      <w:r>
+        <w:t>night time</w:t>
+      </w:r>
+      <w:proofErr w:type="gramEnd"/>
+      <w:r>
+        <w:t xml:space="preserve"> population </w:t>
+      </w:r>
+      <w:proofErr w:type="spellStart"/>
+      <w:r>
+        <w:t>rasters</w:t>
+      </w:r>
+      <w:proofErr w:type="spellEnd"/>
+      <w:r>
+        <w:t>, and assumed that each person used the same amount of electricity.</w:t>
       </w:r>
     </w:p>
     <w:p>
@@ -557,7 +832,31 @@
         <w:t xml:space="preserve">Prior </w:t>
       </w:r>
       <w:r>
-        <w:t xml:space="preserve">to performing the disaggregation, we performed an analysis to refine the 2011 Landscan night time population rasters, </w:t>
+        <w:t xml:space="preserve">to performing the disaggregation, we performed an analysis to refine the 2011 </w:t>
+      </w:r>
+      <w:proofErr w:type="spellStart"/>
+      <w:r>
+        <w:t>Landscan</w:t>
+      </w:r>
+      <w:proofErr w:type="spellEnd"/>
+      <w:r>
+        <w:t xml:space="preserve"> </w:t>
+      </w:r>
+      <w:proofErr w:type="gramStart"/>
+      <w:r>
+        <w:t>night time</w:t>
+      </w:r>
+      <w:proofErr w:type="gramEnd"/>
+      <w:r>
+        <w:t xml:space="preserve"> population </w:t>
+      </w:r>
+      <w:proofErr w:type="spellStart"/>
+      <w:r>
+        <w:t>rasters</w:t>
+      </w:r>
+      <w:proofErr w:type="spellEnd"/>
+      <w:r>
+        <w:t xml:space="preserve">, </w:t>
       </w:r>
       <w:r>
         <w:t xml:space="preserve">eliminating </w:t>
@@ -565,9 +864,14 @@
       <w:r>
         <w:t xml:space="preserve">areas that had nonzero night time population, but were unlikely to be residential. Examples of such areas include prisons, </w:t>
       </w:r>
+      <w:proofErr w:type="gramStart"/>
       <w:r>
         <w:lastRenderedPageBreak/>
-        <w:t>hotels/motels, college campuses, and commercial and industrial facilities that operate 24 hours a day. To mask these areas out, we</w:t>
+        <w:t>hotels</w:t>
+      </w:r>
+      <w:proofErr w:type="gramEnd"/>
+      <w:r>
+        <w:t>/motels, college campuses, and commercial and industrial facilities that operate 24 hours a day. To mask these areas out, we</w:t>
       </w:r>
       <w:r>
         <w:t>:</w:t>
@@ -585,7 +889,68 @@
         <w:t>C</w:t>
       </w:r>
       <w:r>
-        <w:t xml:space="preserve">alculated a grid showing the ratio of nighttime to daytime population using the Landscan 2011 daytime and nighttime population grids. </w:t>
+        <w:t xml:space="preserve">alculated a grid showing the ratio of nighttime to daytime population using the </w:t>
+      </w:r>
+      <w:proofErr w:type="spellStart"/>
+      <w:r>
+        <w:t>Landscan</w:t>
+      </w:r>
+      <w:proofErr w:type="spellEnd"/>
+      <w:r>
+        <w:t xml:space="preserve"> 2011 daytime </w:t>
+      </w:r>
+      <w:r>
+        <w:t>and nighttime population grids</w:t>
+      </w:r>
+    </w:p>
+    <w:p>
+      <w:pPr>
+        <w:pStyle w:val="ListParagraph"/>
+        <w:numPr>
+          <w:ilvl w:val="2"/>
+          <w:numId w:val="3"/>
+        </w:numPr>
+      </w:pPr>
+      <w:r>
+        <w:t>Raster Calculator:</w:t>
+      </w:r>
+    </w:p>
+    <w:p>
+      <w:pPr>
+        <w:pStyle w:val="ListParagraph"/>
+        <w:numPr>
+          <w:ilvl w:val="3"/>
+          <w:numId w:val="3"/>
+        </w:numPr>
+      </w:pPr>
+      <w:proofErr w:type="gramStart"/>
+      <w:r>
+        <w:t>Con(</w:t>
+      </w:r>
+      <w:proofErr w:type="gramEnd"/>
+      <w:r>
+        <w:t>("conus09_day.tif"==0), Con("conus09_night.tif"&gt;0,9999,0), Float("conus09_night.tif")/Float("conus09_day.tif"))</w:t>
+      </w:r>
+    </w:p>
+    <w:p>
+      <w:pPr>
+        <w:pStyle w:val="ListParagraph"/>
+        <w:numPr>
+          <w:ilvl w:val="3"/>
+          <w:numId w:val="3"/>
+        </w:numPr>
+      </w:pPr>
+      <w:r>
+        <w:t xml:space="preserve">Output </w:t>
+      </w:r>
+      <w:r>
+        <w:sym w:font="Wingdings" w:char="F0E0"/>
+      </w:r>
+      <w:r>
+        <w:t xml:space="preserve"> </w:t>
+      </w:r>
+      <w:r>
+        <w:t>F:\data\mgleason\DG_Wind\Data\Analysis\residential_load\residential_land_masks\revised_2014_02_19\nightdayratio</w:t>
       </w:r>
     </w:p>
     <w:p>
@@ -600,19 +965,363 @@
         <w:t>Re</w:t>
       </w:r>
       <w:r>
-        <w:t xml:space="preserve">classified the ratios into two groups: nighttime/daytime &lt;= 1 </w:t>
-      </w:r>
+        <w:t xml:space="preserve">classified the ratios into </w:t>
+      </w:r>
+      <w:r>
+        <w:t>a residential land mask where</w:t>
+      </w:r>
+      <w:r>
+        <w:t xml:space="preserve"> nighttime/daytime </w:t>
+      </w:r>
+      <w:r>
+        <w:t>&gt; 1</w:t>
+      </w:r>
+    </w:p>
+    <w:p>
+      <w:pPr>
+        <w:pStyle w:val="ListParagraph"/>
+        <w:numPr>
+          <w:ilvl w:val="2"/>
+          <w:numId w:val="3"/>
+        </w:numPr>
+      </w:pPr>
+      <w:r>
+        <w:t>Raster calculator:</w:t>
+      </w:r>
+    </w:p>
+    <w:p>
+      <w:pPr>
+        <w:pStyle w:val="ListParagraph"/>
+        <w:numPr>
+          <w:ilvl w:val="3"/>
+          <w:numId w:val="3"/>
+        </w:numPr>
+      </w:pPr>
+      <w:proofErr w:type="gramStart"/>
+      <w:r>
+        <w:t>Con(</w:t>
+      </w:r>
+      <w:proofErr w:type="gramEnd"/>
+      <w:r>
+        <w:t>"</w:t>
+      </w:r>
+      <w:proofErr w:type="spellStart"/>
+      <w:r>
+        <w:t>nightdayratio</w:t>
+      </w:r>
+      <w:proofErr w:type="spellEnd"/>
+      <w:r>
+        <w:t>"&gt;1,1)</w:t>
+      </w:r>
+    </w:p>
+    <w:p>
+      <w:pPr>
+        <w:pStyle w:val="ListParagraph"/>
+        <w:numPr>
+          <w:ilvl w:val="2"/>
+          <w:numId w:val="3"/>
+        </w:numPr>
+      </w:pPr>
+      <w:r>
+        <w:t>Output:</w:t>
+      </w:r>
+    </w:p>
+    <w:p>
+      <w:pPr>
+        <w:pStyle w:val="ListParagraph"/>
+        <w:numPr>
+          <w:ilvl w:val="3"/>
+          <w:numId w:val="3"/>
+        </w:numPr>
+      </w:pPr>
+      <w:r>
+        <w:t>F:\data\mgleason\DG_Wind\Data\Analysis\residential_load\residential_land_masks\</w:t>
+      </w:r>
+      <w:r>
+        <w:t>revised_2014_02_19\nd_ovr</w:t>
+      </w:r>
+      <w:r>
+        <w:t>_</w:t>
+      </w:r>
+      <w:r>
+        <w:t>1</w:t>
+      </w:r>
+    </w:p>
+    <w:p>
+      <w:pPr>
+        <w:pStyle w:val="ListParagraph"/>
+        <w:numPr>
+          <w:ilvl w:val="1"/>
+          <w:numId w:val="3"/>
+        </w:numPr>
+      </w:pPr>
+      <w:r>
+        <w:t xml:space="preserve">Merged the following files from HSIP/NAVTEQ 2012: Prison Areas (Polygons), College Boundaries (Polygons), Industrial Complexes (Polygons), and Hotels-Motels (Points) buffered by 90m (in </w:t>
+      </w:r>
+      <w:proofErr w:type="spellStart"/>
+      <w:r>
+        <w:t>postgres</w:t>
+      </w:r>
+      <w:proofErr w:type="spellEnd"/>
+      <w:r>
+        <w:t>)</w:t>
+      </w:r>
+    </w:p>
+    <w:p>
+      <w:pPr>
+        <w:pStyle w:val="ListParagraph"/>
+        <w:numPr>
+          <w:ilvl w:val="2"/>
+          <w:numId w:val="3"/>
+        </w:numPr>
+      </w:pPr>
+      <w:r>
+        <w:t xml:space="preserve">Results are stored in: </w:t>
+      </w:r>
+      <w:r>
+        <w:t>S:\mgleason\DG_Wind\Data\Analysis\residential_load\residential_land_masks\non_res_facilities</w:t>
+      </w:r>
+    </w:p>
+    <w:p>
+      <w:pPr>
+        <w:pStyle w:val="ListParagraph"/>
+        <w:numPr>
+          <w:ilvl w:val="1"/>
+          <w:numId w:val="3"/>
+        </w:numPr>
+      </w:pPr>
+      <w:r>
+        <w:t xml:space="preserve">Converted the merged polygons to raster (in </w:t>
+      </w:r>
+      <w:proofErr w:type="spellStart"/>
+      <w:r>
+        <w:t>Postgres</w:t>
+      </w:r>
+      <w:proofErr w:type="spellEnd"/>
+      <w:r>
+        <w:t xml:space="preserve"> and Arc), where presence of a </w:t>
+      </w:r>
+      <w:proofErr w:type="spellStart"/>
+      <w:r>
+        <w:t>polyon</w:t>
+      </w:r>
+      <w:proofErr w:type="spellEnd"/>
+      <w:r>
+        <w:t xml:space="preserve"> had a value of 1.</w:t>
+      </w:r>
+    </w:p>
+    <w:p>
+      <w:pPr>
+        <w:pStyle w:val="ListParagraph"/>
+        <w:numPr>
+          <w:ilvl w:val="2"/>
+          <w:numId w:val="3"/>
+        </w:numPr>
+      </w:pPr>
+      <w:r>
+        <w:t xml:space="preserve">Results are stored in: </w:t>
+      </w:r>
+      <w:r>
+        <w:t>S:\mgleason\DG_Wind\Data\Analysis\residential_load\residential_land_masks\non_res_facilities</w:t>
+      </w:r>
+      <w:r>
+        <w:t>\non_res_us</w:t>
+      </w:r>
+    </w:p>
+    <w:p>
+      <w:pPr>
+        <w:pStyle w:val="ListParagraph"/>
+        <w:numPr>
+          <w:ilvl w:val="1"/>
+          <w:numId w:val="3"/>
+        </w:numPr>
+      </w:pPr>
+      <w:r>
+        <w:t xml:space="preserve">Eliminate the HSIP mask from the </w:t>
+      </w:r>
+      <w:r>
+        <w:t>nd_ovr_1</w:t>
+      </w:r>
+      <w:r>
+        <w:t xml:space="preserve"> raster</w:t>
+      </w:r>
+    </w:p>
+    <w:p>
+      <w:pPr>
+        <w:pStyle w:val="ListParagraph"/>
+        <w:numPr>
+          <w:ilvl w:val="2"/>
+          <w:numId w:val="3"/>
+        </w:numPr>
+      </w:pPr>
+      <w:r>
+        <w:t>Raster Calculator:</w:t>
+      </w:r>
+    </w:p>
+    <w:p>
+      <w:pPr>
+        <w:pStyle w:val="ListParagraph"/>
+        <w:numPr>
+          <w:ilvl w:val="3"/>
+          <w:numId w:val="3"/>
+        </w:numPr>
+      </w:pPr>
+      <w:proofErr w:type="gramStart"/>
+      <w:r>
+        <w:t>Con(</w:t>
+      </w:r>
+      <w:proofErr w:type="gramEnd"/>
+      <w:r>
+        <w:t>"</w:t>
+      </w:r>
+      <w:proofErr w:type="spellStart"/>
+      <w:r>
+        <w:t>non_res_us</w:t>
+      </w:r>
+      <w:proofErr w:type="spellEnd"/>
+      <w:r>
+        <w:t xml:space="preserve">" == 0, " </w:t>
+      </w:r>
+      <w:r>
+        <w:t>nd_ovr_1</w:t>
+      </w:r>
+      <w:r>
+        <w:t>")</w:t>
+      </w:r>
+    </w:p>
+    <w:p>
+      <w:pPr>
+        <w:pStyle w:val="ListParagraph"/>
+        <w:numPr>
+          <w:ilvl w:val="2"/>
+          <w:numId w:val="3"/>
+        </w:numPr>
+      </w:pPr>
+      <w:r>
+        <w:t>Output:</w:t>
+      </w:r>
+    </w:p>
+    <w:p>
+      <w:pPr>
+        <w:pStyle w:val="ListParagraph"/>
+        <w:numPr>
+          <w:ilvl w:val="3"/>
+          <w:numId w:val="3"/>
+        </w:numPr>
+      </w:pPr>
+      <w:r>
+        <w:t>F:\data\mgleason\DG_Wind\Data\Analysis\residential_load\residential_land_masks\</w:t>
+      </w:r>
+      <w:r>
+        <w:t>revised_2014_02_19\</w:t>
+      </w:r>
+      <w:r>
+        <w:t>res_mask_90m</w:t>
+      </w:r>
+    </w:p>
+    <w:p>
+      <w:pPr>
+        <w:pStyle w:val="ListParagraph"/>
+        <w:numPr>
+          <w:ilvl w:val="1"/>
+          <w:numId w:val="4"/>
+        </w:numPr>
+      </w:pPr>
+      <w:r>
+        <w:t xml:space="preserve">For </w:t>
+      </w:r>
+      <w:proofErr w:type="spellStart"/>
+      <w:r>
+        <w:t>conus</w:t>
+      </w:r>
+      <w:proofErr w:type="spellEnd"/>
+      <w:r>
+        <w:t xml:space="preserve">, the output of the previous step was resampled to a </w:t>
+      </w:r>
+      <w:r>
+        <w:t>0.0018 degree (~200</w:t>
+      </w:r>
+      <w:r>
+        <w:t xml:space="preserve"> m</w:t>
+      </w:r>
+      <w:r>
+        <w:t>)</w:t>
+      </w:r>
+      <w:r>
+        <w:t xml:space="preserve"> resolution grid in </w:t>
+      </w:r>
+      <w:r>
+        <w:t xml:space="preserve">WGS84 consistent </w:t>
+      </w:r>
+      <w:r>
+        <w:t>F:\data\mgleason\aws_2014_update\gis\conus\cf_rasters\derived\</w:t>
+      </w:r>
+      <w:r>
+        <w:t>onshoremask</w:t>
+      </w:r>
+    </w:p>
+    <w:p>
+      <w:pPr>
+        <w:pStyle w:val="ListParagraph"/>
+        <w:ind w:left="1440"/>
+      </w:pPr>
+      <w:r>
+        <w:t>(</w:t>
+      </w:r>
+      <w:proofErr w:type="gramStart"/>
+      <w:r>
+        <w:t>using</w:t>
+      </w:r>
+      <w:proofErr w:type="gramEnd"/>
+      <w:r>
+        <w:t xml:space="preserve"> nearest neighbor resampling)</w:t>
+      </w:r>
+    </w:p>
+    <w:p>
+      <w:pPr>
+        <w:pStyle w:val="ListParagraph"/>
+        <w:numPr>
+          <w:ilvl w:val="2"/>
+          <w:numId w:val="3"/>
+        </w:numPr>
+      </w:pPr>
       <w:r>
         <w:sym w:font="Wingdings" w:char="F0E0"/>
       </w:r>
       <w:r>
-        <w:t xml:space="preserve">nonresidential, and nighttime/daytime &gt; 1 </w:t>
-      </w:r>
-      <w:r>
-        <w:sym w:font="Wingdings" w:char="F0E0"/>
-      </w:r>
-      <w:r>
-        <w:t xml:space="preserve"> residential. </w:t>
+        <w:t xml:space="preserve"> F:\data\mgleason\DG_Wind\Data\Analysis\residential_load\residential_land_masks\revised_2014_02_</w:t>
+      </w:r>
+      <w:r>
+        <w:t>19</w:t>
+      </w:r>
+      <w:r>
+        <w:t>\</w:t>
+      </w:r>
+      <w:r>
+        <w:t>res_mask</w:t>
+      </w:r>
+      <w:r>
+        <w:t>_200m</w:t>
+      </w:r>
+    </w:p>
+    <w:p>
+      <w:pPr>
+        <w:pStyle w:val="ListParagraph"/>
+        <w:numPr>
+          <w:ilvl w:val="1"/>
+          <w:numId w:val="3"/>
+        </w:numPr>
+      </w:pPr>
+      <w:r>
+        <w:t xml:space="preserve">The output from this was the clipped using Extract By Mask to the </w:t>
+      </w:r>
+      <w:proofErr w:type="spellStart"/>
+      <w:r>
+        <w:t>onshoremask</w:t>
+      </w:r>
+      <w:proofErr w:type="spellEnd"/>
+      <w:r>
+        <w:t xml:space="preserve"> raster:</w:t>
       </w:r>
     </w:p>
     <w:p>
@@ -624,262 +1333,21 @@
         </w:numPr>
       </w:pPr>
       <w:r>
-        <w:t xml:space="preserve">Results are stored in: </w:t>
-      </w:r>
-      <w:r>
-        <w:t>S:\mgleason\DG_Wind\Data\Analysis\residential_load\residential_land_masks\nightpop_to_daypop_ratio</w:t>
-      </w:r>
-    </w:p>
-    <w:p>
-      <w:pPr>
-        <w:pStyle w:val="ListParagraph"/>
-        <w:numPr>
-          <w:ilvl w:val="1"/>
-          <w:numId w:val="3"/>
-        </w:numPr>
-      </w:pPr>
-      <w:r>
-        <w:t>Merged the following files from HSIP/NAVTEQ 2012: Prison Areas (Polygons), College Boundaries (Polygons), Industrial Complexes (Polygons), and Hotels-Motels (Points) buffered by 90m (in postgres)</w:t>
-      </w:r>
-    </w:p>
-    <w:p>
-      <w:pPr>
-        <w:pStyle w:val="ListParagraph"/>
-        <w:numPr>
-          <w:ilvl w:val="2"/>
-          <w:numId w:val="3"/>
-        </w:numPr>
-      </w:pPr>
-      <w:r>
-        <w:t xml:space="preserve">Results are stored in: </w:t>
-      </w:r>
-      <w:r>
-        <w:t>S:\mgleason\DG_Wind\Data\Analysis\residential_load\residential_land_masks\non_res_facilities</w:t>
-      </w:r>
-    </w:p>
-    <w:p>
-      <w:pPr>
-        <w:pStyle w:val="ListParagraph"/>
-        <w:numPr>
-          <w:ilvl w:val="1"/>
-          <w:numId w:val="3"/>
-        </w:numPr>
-      </w:pPr>
-      <w:r>
-        <w:t>Converted the merged polygons to raster (in Postgres and Arc), where presence of a polyon had a value of 1.</w:t>
-      </w:r>
-    </w:p>
-    <w:p>
-      <w:pPr>
-        <w:pStyle w:val="ListParagraph"/>
-        <w:numPr>
-          <w:ilvl w:val="2"/>
-          <w:numId w:val="3"/>
-        </w:numPr>
-      </w:pPr>
-      <w:r>
-        <w:t xml:space="preserve">Results are stored in: </w:t>
-      </w:r>
-      <w:r>
-        <w:t>S:\mgleason\DG_Wind\Data\Analysis\residential_load\residential_land_masks\non_res_facilities</w:t>
-      </w:r>
-    </w:p>
-    <w:p>
-      <w:pPr>
-        <w:pStyle w:val="ListParagraph"/>
-        <w:numPr>
-          <w:ilvl w:val="1"/>
-          <w:numId w:val="3"/>
-        </w:numPr>
-      </w:pPr>
-      <w:r>
-        <w:t>Performed map algebra to eliminate both the is-res ratio rasters and the non-res facilities rasters from nighttime pop:</w:t>
-      </w:r>
-    </w:p>
-    <w:p>
-      <w:pPr>
-        <w:pStyle w:val="ListParagraph"/>
-        <w:numPr>
-          <w:ilvl w:val="2"/>
-          <w:numId w:val="3"/>
-        </w:numPr>
-      </w:pPr>
-      <w:r>
-        <w:t>Con(("non_res_us.tif" == 1)  | ("us_isres" == 0),0,"conus_night")</w:t>
-      </w:r>
-    </w:p>
-    <w:p>
-      <w:pPr>
-        <w:pStyle w:val="ListParagraph"/>
-        <w:numPr>
-          <w:ilvl w:val="1"/>
-          <w:numId w:val="3"/>
-        </w:numPr>
-      </w:pPr>
-      <w:r>
-        <w:t xml:space="preserve">This had the effect that </w:t>
-      </w:r>
-      <w:r>
-        <w:t>all areas classified as nonresidential</w:t>
-      </w:r>
-      <w:r>
-        <w:t xml:space="preserve"> were reassigned a</w:t>
-      </w:r>
-      <w:r>
-        <w:t xml:space="preserve"> “night time population” to zero. </w:t>
-      </w:r>
-    </w:p>
-    <w:p>
-      <w:pPr>
-        <w:pStyle w:val="ListParagraph"/>
-        <w:numPr>
-          <w:ilvl w:val="1"/>
-          <w:numId w:val="3"/>
-        </w:numPr>
-      </w:pPr>
-      <w:r>
-        <w:t>Due to intricacies in the load disaggregation process that came later, this raster was then clipped to the outer boundaries of wind_ds.county_geom (performed in ArcGIS) to ensure that all residential locations were within the bounds of the county geometries</w:t>
-      </w:r>
-    </w:p>
-    <w:p>
-      <w:pPr>
-        <w:pStyle w:val="ListParagraph"/>
-        <w:numPr>
-          <w:ilvl w:val="2"/>
-          <w:numId w:val="3"/>
-        </w:numPr>
-      </w:pPr>
-      <w:r>
-        <w:sym w:font="Wingdings" w:char="F0E0"/>
-      </w:r>
-    </w:p>
-    <w:p>
-      <w:pPr>
-        <w:pStyle w:val="ListParagraph"/>
-        <w:numPr>
-          <w:ilvl w:val="1"/>
-          <w:numId w:val="3"/>
-        </w:numPr>
-      </w:pPr>
-      <w:r>
-        <w:t>Using the same data, we also created a simple “residential land mask” (where 1 = residential, and NoData = not):</w:t>
-      </w:r>
-    </w:p>
-    <w:p>
-      <w:pPr>
-        <w:pStyle w:val="ListParagraph"/>
-        <w:numPr>
-          <w:ilvl w:val="2"/>
-          <w:numId w:val="3"/>
-        </w:numPr>
-      </w:pPr>
-      <w:r>
-        <w:t>Con(("us_isres" == 1) &amp; ("non_res_us" == 0),1)</w:t>
-      </w:r>
-    </w:p>
-    <w:p>
-      <w:pPr>
-        <w:pStyle w:val="ListParagraph"/>
-        <w:numPr>
-          <w:ilvl w:val="2"/>
-          <w:numId w:val="3"/>
-        </w:numPr>
-      </w:pPr>
-      <w:r>
-        <w:sym w:font="Wingdings" w:char="F0E0"/>
-      </w:r>
-      <w:r>
-        <w:t>F:\data\mgleason\DG_Wind\Data\Analysis\residential_load\residential_land_masks\combined_mask\res_mask_us</w:t>
-      </w:r>
-    </w:p>
-    <w:p>
-      <w:pPr>
-        <w:pStyle w:val="ListParagraph"/>
-        <w:numPr>
-          <w:ilvl w:val="1"/>
-          <w:numId w:val="4"/>
-        </w:numPr>
-      </w:pPr>
-      <w:r>
-        <w:t xml:space="preserve">For conus, the output of the previous step was resampled to a </w:t>
-      </w:r>
-      <w:r>
-        <w:t>0.0018 degree (~200</w:t>
-      </w:r>
-      <w:r>
-        <w:t xml:space="preserve"> m</w:t>
-      </w:r>
-      <w:r>
-        <w:t>)</w:t>
-      </w:r>
-      <w:r>
-        <w:t xml:space="preserve"> resolution grid in </w:t>
-      </w:r>
-      <w:r>
-        <w:t xml:space="preserve">WGS84 consistent </w:t>
-      </w:r>
-      <w:r>
-        <w:t>F:\data\mgleason\aws_2014_update\gis\conus\cf_rasters\derived\</w:t>
-      </w:r>
-      <w:r>
-        <w:t>onshoremask</w:t>
-      </w:r>
-    </w:p>
-    <w:p>
-      <w:pPr>
-        <w:pStyle w:val="ListParagraph"/>
-        <w:ind w:left="1440"/>
-      </w:pPr>
-      <w:r>
-        <w:t>(using nearest neighbor resampling)</w:t>
-      </w:r>
-    </w:p>
-    <w:p>
-      <w:pPr>
-        <w:pStyle w:val="ListParagraph"/>
-        <w:numPr>
-          <w:ilvl w:val="2"/>
-          <w:numId w:val="3"/>
-        </w:numPr>
-      </w:pPr>
-      <w:r>
-        <w:sym w:font="Wingdings" w:char="F0E0"/>
-      </w:r>
-      <w:r>
-        <w:t xml:space="preserve"> F:\data\mgleason\DG_Wind\Data\Analysis\residential_load\residential_land_masks\revised_2014_02_05\</w:t>
-      </w:r>
-      <w:r>
-        <w:t>res_mask</w:t>
-      </w:r>
-    </w:p>
-    <w:p>
-      <w:pPr>
-        <w:pStyle w:val="ListParagraph"/>
-        <w:numPr>
-          <w:ilvl w:val="1"/>
-          <w:numId w:val="3"/>
-        </w:numPr>
-      </w:pPr>
-      <w:r>
-        <w:t>The output from this was the clipped using Extract By Mask to the onshoremask raster:</w:t>
-      </w:r>
-    </w:p>
-    <w:p>
-      <w:pPr>
-        <w:pStyle w:val="ListParagraph"/>
-        <w:numPr>
-          <w:ilvl w:val="2"/>
-          <w:numId w:val="3"/>
-        </w:numPr>
-      </w:pPr>
-      <w:r>
-        <w:t>F:\data\mgleason\DG_Wind\Data\Analysis\residential_load\residential_land_masks\revised_2014_02_05\</w:t>
-      </w:r>
-      <w:r>
-        <w:t>res_mask</w:t>
-      </w:r>
-      <w:r>
-        <w:t>_clip</w:t>
+        <w:t>F:\data\mgleason\DG_Wind\Data\Analysis\residential_load\residential_land_masks</w:t>
+      </w:r>
+      <w:r>
+        <w:t>\revised_2014_02_</w:t>
+      </w:r>
+      <w:r>
+        <w:t>19</w:t>
+      </w:r>
+      <w:bookmarkStart w:id="0" w:name="_GoBack"/>
+      <w:bookmarkEnd w:id="0"/>
+      <w:r>
+        <w:t>\</w:t>
+      </w:r>
+      <w:r>
+        <w:t>res_mask_clip</w:t>
       </w:r>
     </w:p>
     <w:p>
@@ -910,7 +1378,15 @@
         <w:t xml:space="preserve">which were then exported to a CSV, </w:t>
       </w:r>
       <w:r>
-        <w:t>and these points were loaded to postgres as likely residential locations:</w:t>
+        <w:t xml:space="preserve">and these points were loaded to </w:t>
+      </w:r>
+      <w:proofErr w:type="spellStart"/>
+      <w:r>
+        <w:t>postgres</w:t>
+      </w:r>
+      <w:proofErr w:type="spellEnd"/>
+      <w:r>
+        <w:t xml:space="preserve"> as likely residential locations:</w:t>
       </w:r>
     </w:p>
     <w:p>
@@ -922,7 +1398,13 @@
         </w:numPr>
       </w:pPr>
       <w:r>
-        <w:t>F:\data\mgleason\DG_Wind\Data\Analysis\residential_load\residential_land_masks\revised_2014_02_05\res_mask.gdb</w:t>
+        <w:t>F:\data\mgleason\DG_Wind\Data\Analysis\residential_load\residential_land_masks\revised_2014_02_</w:t>
+      </w:r>
+      <w:r>
+        <w:t>19</w:t>
+      </w:r>
+      <w:r>
+        <w:t>\res_mask.gdb</w:t>
       </w:r>
       <w:r>
         <w:t>\res_mask_pts</w:t>
@@ -937,24 +1419,49 @@
         </w:numPr>
       </w:pPr>
       <w:r>
-        <w:t>F:\data\mgleason\DG_Wind\Data\Analysis\residential_load\residential_land_masks\revised_2014_02_05</w:t>
+        <w:t>F:\data\mgleason\DG_Wind\Data\Analysis\residential_load\residenti</w:t>
+      </w:r>
+      <w:r>
+        <w:t>al_land_masks\revised_2014_02_19</w:t>
       </w:r>
       <w:r>
         <w:t>\res_mask_pts.csv</w:t>
       </w:r>
-      <w:bookmarkStart w:id="0" w:name="_GoBack"/>
-      <w:bookmarkEnd w:id="0"/>
-    </w:p>
-    <w:p>
-      <w:pPr>
-        <w:pStyle w:val="ListParagraph"/>
-        <w:numPr>
-          <w:ilvl w:val="1"/>
-          <w:numId w:val="3"/>
-        </w:numPr>
-      </w:pPr>
-      <w:r>
-        <w:t>These rasters were then loaded into Postgres as the “residential population rasters” for the subsequent steps:</w:t>
+    </w:p>
+    <w:p>
+      <w:pPr>
+        <w:pStyle w:val="ListParagraph"/>
+        <w:numPr>
+          <w:ilvl w:val="1"/>
+          <w:numId w:val="3"/>
+        </w:numPr>
+      </w:pPr>
+      <w:r>
+        <w:t xml:space="preserve">These </w:t>
+      </w:r>
+      <w:proofErr w:type="spellStart"/>
+      <w:r>
+        <w:t>rasters</w:t>
+      </w:r>
+      <w:proofErr w:type="spellEnd"/>
+      <w:r>
+        <w:t xml:space="preserve"> were then loaded into </w:t>
+      </w:r>
+      <w:proofErr w:type="spellStart"/>
+      <w:r>
+        <w:t>Postgres</w:t>
+      </w:r>
+      <w:proofErr w:type="spellEnd"/>
+      <w:r>
+        <w:t xml:space="preserve"> as the “residential population </w:t>
+      </w:r>
+      <w:proofErr w:type="spellStart"/>
+      <w:r>
+        <w:t>rasters</w:t>
+      </w:r>
+      <w:proofErr w:type="spellEnd"/>
+      <w:r>
+        <w:t>” for the subsequent steps:</w:t>
       </w:r>
     </w:p>
     <w:p>
@@ -1038,7 +1545,23 @@
         <w:t>388</w:t>
       </w:r>
       <w:r>
-        <w:t xml:space="preserve">mwh of load were lost during disaggregation from the service territories. This load was based on backfilling sliver gaps around state borders with EIA state totals. The biggest ones are around CA (919598.000000000000 mwh) and around southern MD/northern WV (1810007 mwh). </w:t>
+        <w:t xml:space="preserve">mwh of load were lost during disaggregation from the service territories. This load was based on backfilling sliver gaps around state borders with EIA state totals. The biggest ones are around CA (919598.000000000000 </w:t>
+      </w:r>
+      <w:proofErr w:type="spellStart"/>
+      <w:r>
+        <w:t>mwh</w:t>
+      </w:r>
+      <w:proofErr w:type="spellEnd"/>
+      <w:r>
+        <w:t xml:space="preserve">) and around southern MD/northern WV (1810007 </w:t>
+      </w:r>
+      <w:proofErr w:type="spellStart"/>
+      <w:r>
+        <w:t>mwh</w:t>
+      </w:r>
+      <w:proofErr w:type="spellEnd"/>
+      <w:r>
+        <w:t xml:space="preserve">). </w:t>
       </w:r>
     </w:p>
     <w:p>
@@ -1444,7 +1967,7 @@
         <w:rFonts w:ascii="Wingdings" w:hAnsi="Wingdings" w:hint="default"/>
       </w:rPr>
     </w:lvl>
-    <w:lvl w:ilvl="3" w:tplc="04090001" w:tentative="1">
+    <w:lvl w:ilvl="3" w:tplc="04090001">
       <w:start w:val="1"/>
       <w:numFmt w:val="bullet"/>
       <w:lvlText w:val=""/>

</xml_diff>